<commit_message>
updated java-microservice and react-native doc
</commit_message>
<xml_diff>
--- a/Java_Microservice.docx
+++ b/Java_Microservice.docx
@@ -18,13 +18,23 @@
         </w:rPr>
         <w:t>Spring Cloud is a </w:t>
       </w:r>
+      <w:proofErr w:type="gramStart"/>
       <w:r>
         <w:rPr>
           <w:rStyle w:val="Strong"/>
           <w:rFonts w:asciiTheme="majorHAnsi" w:hAnsiTheme="majorHAnsi" w:cstheme="majorHAnsi"/>
           <w:shd w:val="clear" w:color="auto" w:fill="FFFFFF"/>
         </w:rPr>
-        <w:t>Spring module</w:t>
+        <w:t>Spring</w:t>
+      </w:r>
+      <w:proofErr w:type="gramEnd"/>
+      <w:r>
+        <w:rPr>
+          <w:rStyle w:val="Strong"/>
+          <w:rFonts w:asciiTheme="majorHAnsi" w:hAnsiTheme="majorHAnsi" w:cstheme="majorHAnsi"/>
+          <w:shd w:val="clear" w:color="auto" w:fill="FFFFFF"/>
+        </w:rPr>
+        <w:t xml:space="preserve"> module</w:t>
       </w:r>
       <w:r>
         <w:rPr>
@@ -122,8 +132,357 @@
         </w:rPr>
         <w:t> are the popular high throughput messaging system</w:t>
       </w:r>
+    </w:p>
+    <w:p>
+      <w:pPr>
+        <w:rPr>
+          <w:rFonts w:asciiTheme="majorHAnsi" w:hAnsiTheme="majorHAnsi" w:cstheme="majorHAnsi"/>
+        </w:rPr>
+      </w:pPr>
+    </w:p>
+    <w:p>
+      <w:pPr>
+        <w:rPr>
+          <w:rFonts w:asciiTheme="majorHAnsi" w:hAnsiTheme="majorHAnsi" w:cstheme="majorHAnsi"/>
+        </w:rPr>
+      </w:pPr>
+      <w:r>
+        <w:rPr>
+          <w:rFonts w:asciiTheme="majorHAnsi" w:hAnsiTheme="majorHAnsi" w:cstheme="majorHAnsi"/>
+        </w:rPr>
+        <w:t>Service provider: server</w:t>
+      </w:r>
+    </w:p>
+    <w:p>
+      <w:pPr>
+        <w:rPr>
+          <w:rFonts w:asciiTheme="majorHAnsi" w:hAnsiTheme="majorHAnsi" w:cstheme="majorHAnsi"/>
+        </w:rPr>
+      </w:pPr>
+      <w:r>
+        <w:rPr>
+          <w:rFonts w:asciiTheme="majorHAnsi" w:hAnsiTheme="majorHAnsi" w:cstheme="majorHAnsi"/>
+        </w:rPr>
+        <w:t xml:space="preserve">Service Requester: client </w:t>
+      </w:r>
+    </w:p>
+    <w:p>
+      <w:pPr>
+        <w:rPr>
+          <w:rFonts w:asciiTheme="majorHAnsi" w:hAnsiTheme="majorHAnsi" w:cstheme="majorHAnsi"/>
+        </w:rPr>
+      </w:pPr>
+      <w:r>
+        <w:rPr>
+          <w:rFonts w:asciiTheme="majorHAnsi" w:hAnsiTheme="majorHAnsi" w:cstheme="majorHAnsi"/>
+        </w:rPr>
+        <w:t>Actuator – is used to monitor micro-services</w:t>
+      </w:r>
+    </w:p>
+    <w:p>
+      <w:pPr>
+        <w:rPr>
+          <w:rFonts w:asciiTheme="majorHAnsi" w:hAnsiTheme="majorHAnsi" w:cstheme="majorHAnsi"/>
+        </w:rPr>
+      </w:pPr>
+    </w:p>
+    <w:p>
+      <w:pPr>
+        <w:rPr>
+          <w:rFonts w:asciiTheme="majorHAnsi" w:hAnsiTheme="majorHAnsi" w:cstheme="majorHAnsi"/>
+        </w:rPr>
+      </w:pPr>
+      <w:r>
+        <w:rPr>
+          <w:rFonts w:asciiTheme="majorHAnsi" w:hAnsiTheme="majorHAnsi" w:cstheme="majorHAnsi"/>
+          <w:b/>
+        </w:rPr>
+        <w:t>Client side load balancing</w:t>
+      </w:r>
+      <w:r>
+        <w:rPr>
+          <w:rFonts w:asciiTheme="majorHAnsi" w:hAnsiTheme="majorHAnsi" w:cstheme="majorHAnsi"/>
+        </w:rPr>
+        <w:t xml:space="preserve">: </w:t>
+      </w:r>
+      <w:r>
+        <w:rPr>
+          <w:rFonts w:asciiTheme="majorHAnsi" w:hAnsiTheme="majorHAnsi" w:cstheme="majorHAnsi"/>
+        </w:rPr>
+        <w:t>through feign framework load balancing is called client side load balancing</w:t>
+      </w:r>
+      <w:r>
+        <w:rPr>
+          <w:rFonts w:asciiTheme="majorHAnsi" w:hAnsiTheme="majorHAnsi" w:cstheme="majorHAnsi"/>
+        </w:rPr>
+        <w:t xml:space="preserve"> </w:t>
+      </w:r>
+    </w:p>
+    <w:p>
+      <w:pPr>
+        <w:rPr>
+          <w:rFonts w:asciiTheme="majorHAnsi" w:hAnsiTheme="majorHAnsi" w:cstheme="majorHAnsi"/>
+        </w:rPr>
+      </w:pPr>
+      <w:r>
+        <w:rPr>
+          <w:rFonts w:asciiTheme="majorHAnsi" w:hAnsiTheme="majorHAnsi" w:cstheme="majorHAnsi"/>
+        </w:rPr>
+        <w:t xml:space="preserve">Spring.cloud.loadbalancer is used by </w:t>
+      </w:r>
+      <w:proofErr w:type="gramStart"/>
+      <w:r>
+        <w:rPr>
+          <w:rFonts w:asciiTheme="majorHAnsi" w:hAnsiTheme="majorHAnsi" w:cstheme="majorHAnsi"/>
+        </w:rPr>
+        <w:t>feign  old</w:t>
+      </w:r>
+      <w:proofErr w:type="gramEnd"/>
+      <w:r>
+        <w:rPr>
+          <w:rFonts w:asciiTheme="majorHAnsi" w:hAnsiTheme="majorHAnsi" w:cstheme="majorHAnsi"/>
+        </w:rPr>
+        <w:t xml:space="preserve"> load balancer was ribbon</w:t>
+      </w:r>
+    </w:p>
+    <w:p>
+      <w:pPr>
+        <w:rPr>
+          <w:rFonts w:asciiTheme="majorHAnsi" w:hAnsiTheme="majorHAnsi" w:cstheme="majorHAnsi"/>
+        </w:rPr>
+      </w:pPr>
+      <w:r>
+        <w:rPr>
+          <w:rFonts w:asciiTheme="majorHAnsi" w:hAnsiTheme="majorHAnsi" w:cstheme="majorHAnsi"/>
+        </w:rPr>
+        <w:t xml:space="preserve">Zuul </w:t>
+      </w:r>
+      <w:r>
+        <w:rPr>
+          <w:rFonts w:asciiTheme="majorHAnsi" w:hAnsiTheme="majorHAnsi" w:cstheme="majorHAnsi"/>
+        </w:rPr>
+        <w:t>gateway</w:t>
+      </w:r>
+      <w:r>
+        <w:rPr>
+          <w:rFonts w:asciiTheme="majorHAnsi" w:hAnsiTheme="majorHAnsi" w:cstheme="majorHAnsi"/>
+        </w:rPr>
+        <w:t xml:space="preserve"> is old now is not supported by Netflix server new gateway is spring cloud gateway</w:t>
+      </w:r>
+    </w:p>
+    <w:p>
+      <w:pPr>
+        <w:rPr>
+          <w:rFonts w:asciiTheme="majorHAnsi" w:hAnsiTheme="majorHAnsi" w:cstheme="majorHAnsi"/>
+        </w:rPr>
+      </w:pPr>
+    </w:p>
+    <w:p>
+      <w:pPr>
+        <w:autoSpaceDE w:val="0"/>
+        <w:autoSpaceDN w:val="0"/>
+        <w:adjustRightInd w:val="0"/>
+        <w:spacing w:after="0" w:line="240" w:lineRule="auto"/>
+        <w:rPr>
+          <w:rFonts w:cstheme="minorHAnsi"/>
+          <w:sz w:val="24"/>
+          <w:szCs w:val="24"/>
+        </w:rPr>
+      </w:pPr>
+      <w:r>
+        <w:rPr>
+          <w:rFonts w:cstheme="minorHAnsi"/>
+          <w:color w:val="000000"/>
+          <w:sz w:val="24"/>
+          <w:szCs w:val="24"/>
+        </w:rPr>
+        <w:t>eureka.client.serviceUrl.defaultZone=</w:t>
+      </w:r>
+      <w:r>
+        <w:rPr>
+          <w:rFonts w:cstheme="minorHAnsi"/>
+          <w:color w:val="2AA198"/>
+          <w:sz w:val="24"/>
+          <w:szCs w:val="24"/>
+        </w:rPr>
+        <w:t>http://localhost:8761/eureka/</w:t>
+      </w:r>
+    </w:p>
+    <w:p>
+      <w:pPr>
+        <w:autoSpaceDE w:val="0"/>
+        <w:autoSpaceDN w:val="0"/>
+        <w:adjustRightInd w:val="0"/>
+        <w:spacing w:after="0" w:line="240" w:lineRule="auto"/>
+        <w:rPr>
+          <w:rFonts w:cstheme="minorHAnsi"/>
+          <w:color w:val="2AA198"/>
+          <w:sz w:val="24"/>
+          <w:szCs w:val="24"/>
+        </w:rPr>
+      </w:pPr>
+      <w:r>
+        <w:rPr>
+          <w:rFonts w:cstheme="minorHAnsi"/>
+          <w:color w:val="000000"/>
+          <w:sz w:val="24"/>
+          <w:szCs w:val="24"/>
+        </w:rPr>
+        <w:t>spring.cloud.gateway.discovery.locator.enabled=</w:t>
+      </w:r>
+      <w:r>
+        <w:rPr>
+          <w:rFonts w:cstheme="minorHAnsi"/>
+          <w:color w:val="2AA198"/>
+          <w:sz w:val="24"/>
+          <w:szCs w:val="24"/>
+        </w:rPr>
+        <w:t>true</w:t>
+      </w:r>
+    </w:p>
+    <w:p>
+      <w:pPr>
+        <w:autoSpaceDE w:val="0"/>
+        <w:autoSpaceDN w:val="0"/>
+        <w:adjustRightInd w:val="0"/>
+        <w:spacing w:after="0" w:line="240" w:lineRule="auto"/>
+        <w:rPr>
+          <w:rFonts w:cstheme="minorHAnsi"/>
+          <w:sz w:val="24"/>
+          <w:szCs w:val="24"/>
+        </w:rPr>
+      </w:pPr>
+      <w:r>
+        <w:rPr>
+          <w:rFonts w:cstheme="minorHAnsi"/>
+          <w:color w:val="000000"/>
+          <w:sz w:val="24"/>
+          <w:szCs w:val="24"/>
+          <w:shd w:val="clear" w:color="auto" w:fill="E8F2FE"/>
+        </w:rPr>
+        <w:t>spring.cloud.gateway.discovery.locator.lower-case-service-id=</w:t>
+      </w:r>
+      <w:r>
+        <w:rPr>
+          <w:rFonts w:cstheme="minorHAnsi"/>
+          <w:color w:val="2AA198"/>
+          <w:sz w:val="24"/>
+          <w:szCs w:val="24"/>
+          <w:shd w:val="clear" w:color="auto" w:fill="E8F2FE"/>
+        </w:rPr>
+        <w:t>true</w:t>
+      </w:r>
+    </w:p>
+    <w:p>
+      <w:pPr>
+        <w:rPr>
+          <w:rFonts w:asciiTheme="majorHAnsi" w:hAnsiTheme="majorHAnsi" w:cstheme="majorHAnsi"/>
+        </w:rPr>
+      </w:pPr>
+    </w:p>
+    <w:p>
+      <w:pPr>
+        <w:autoSpaceDE w:val="0"/>
+        <w:autoSpaceDN w:val="0"/>
+        <w:adjustRightInd w:val="0"/>
+        <w:spacing w:after="0" w:line="240" w:lineRule="auto"/>
+        <w:rPr>
+          <w:rFonts w:cstheme="minorHAnsi"/>
+          <w:sz w:val="24"/>
+          <w:szCs w:val="24"/>
+        </w:rPr>
+      </w:pPr>
+      <w:r>
+        <w:rPr>
+          <w:rFonts w:cstheme="minorHAnsi"/>
+          <w:color w:val="000000"/>
+          <w:sz w:val="24"/>
+          <w:szCs w:val="24"/>
+        </w:rPr>
+        <w:t>spring.application.name=</w:t>
+      </w:r>
+      <w:r>
+        <w:rPr>
+          <w:rFonts w:cstheme="minorHAnsi"/>
+          <w:color w:val="2AA198"/>
+          <w:sz w:val="24"/>
+          <w:szCs w:val="24"/>
+        </w:rPr>
+        <w:t>fx-discovery-server</w:t>
+      </w:r>
       <w:bookmarkStart w:id="0" w:name="_GoBack"/>
       <w:bookmarkEnd w:id="0"/>
+    </w:p>
+    <w:p>
+      <w:pPr>
+        <w:autoSpaceDE w:val="0"/>
+        <w:autoSpaceDN w:val="0"/>
+        <w:adjustRightInd w:val="0"/>
+        <w:spacing w:after="0" w:line="240" w:lineRule="auto"/>
+        <w:rPr>
+          <w:rFonts w:cstheme="minorHAnsi"/>
+          <w:sz w:val="24"/>
+          <w:szCs w:val="24"/>
+        </w:rPr>
+      </w:pPr>
+      <w:r>
+        <w:rPr>
+          <w:rFonts w:cstheme="minorHAnsi"/>
+          <w:color w:val="000000"/>
+          <w:sz w:val="24"/>
+          <w:szCs w:val="24"/>
+        </w:rPr>
+        <w:t>eureka.client.register-with-eureka=</w:t>
+      </w:r>
+      <w:r>
+        <w:rPr>
+          <w:rFonts w:cstheme="minorHAnsi"/>
+          <w:color w:val="2AA198"/>
+          <w:sz w:val="24"/>
+          <w:szCs w:val="24"/>
+        </w:rPr>
+        <w:t>false</w:t>
+      </w:r>
+    </w:p>
+    <w:p>
+      <w:pPr>
+        <w:autoSpaceDE w:val="0"/>
+        <w:autoSpaceDN w:val="0"/>
+        <w:adjustRightInd w:val="0"/>
+        <w:spacing w:after="0" w:line="240" w:lineRule="auto"/>
+        <w:rPr>
+          <w:rFonts w:cstheme="minorHAnsi"/>
+          <w:sz w:val="24"/>
+          <w:szCs w:val="24"/>
+        </w:rPr>
+      </w:pPr>
+      <w:r>
+        <w:rPr>
+          <w:rFonts w:cstheme="minorHAnsi"/>
+          <w:color w:val="000000"/>
+          <w:sz w:val="24"/>
+          <w:szCs w:val="24"/>
+        </w:rPr>
+        <w:t>eureka.client.fetch-registry=</w:t>
+      </w:r>
+      <w:r>
+        <w:rPr>
+          <w:rFonts w:cstheme="minorHAnsi"/>
+          <w:color w:val="2AA198"/>
+          <w:sz w:val="24"/>
+          <w:szCs w:val="24"/>
+        </w:rPr>
+        <w:t>false</w:t>
+      </w:r>
+    </w:p>
+    <w:p>
+      <w:pPr>
+        <w:rPr>
+          <w:rFonts w:cstheme="minorHAnsi"/>
+          <w:sz w:val="24"/>
+          <w:szCs w:val="24"/>
+        </w:rPr>
+      </w:pPr>
     </w:p>
     <w:sectPr>
       <w:pgSz w:w="12240" w:h="15840"/>
@@ -532,6 +891,7 @@
   <w:style w:type="character" w:default="1" w:styleId="DefaultParagraphFont">
     <w:name w:val="Default Paragraph Font"/>
     <w:uiPriority w:val="1"/>
+    <w:semiHidden/>
     <w:unhideWhenUsed/>
   </w:style>
   <w:style w:type="table" w:default="1" w:styleId="TableNormal">

</xml_diff>